<commit_message>
ADD<branches/Tan/DataFlow/> ADD<branches/Tan/DataElement/> MODIFY<branches/Tan/DFD_Part 4.vsd> MODIFY<branches/Tan/PS_Process4_ProcessCommand.docx>
</commit_message>
<xml_diff>
--- a/PS_Process4_ProcessCommand.docx
+++ b/PS_Process4_ProcessCommand.docx
@@ -149,6 +149,63 @@
           </w:p>
         </w:tc>
       </w:tr>
+      <w:tr>
+        <w:trPr>
+          <w:jc w:val="center"/>
+        </w:trPr>
+        <w:tc>
+          <w:tcPr>
+            <w:tcW w:w="2443" w:type="dxa"/>
+          </w:tcPr>
+          <w:p>
+            <w:pPr>
+              <w:jc w:val="center"/>
+            </w:pPr>
+            <w:r>
+              <w:t>Tan Nguyen Minh</w:t>
+            </w:r>
+          </w:p>
+        </w:tc>
+        <w:tc>
+          <w:tcPr>
+            <w:tcW w:w="3875" w:type="dxa"/>
+          </w:tcPr>
+          <w:p>
+            <w:pPr>
+              <w:jc w:val="center"/>
+            </w:pPr>
+            <w:r>
+              <w:t xml:space="preserve">Modify: Input,Ouput ,Subprogram </w:t>
+            </w:r>
+          </w:p>
+        </w:tc>
+        <w:tc>
+          <w:tcPr>
+            <w:tcW w:w="1620" w:type="dxa"/>
+          </w:tcPr>
+          <w:p>
+            <w:pPr>
+              <w:jc w:val="center"/>
+            </w:pPr>
+            <w:r>
+              <w:t>1.1</w:t>
+            </w:r>
+          </w:p>
+        </w:tc>
+        <w:tc>
+          <w:tcPr>
+            <w:tcW w:w="1638" w:type="dxa"/>
+          </w:tcPr>
+          <w:p>
+            <w:pPr>
+              <w:jc w:val="center"/>
+            </w:pPr>
+            <w:r>
+              <w:t>5/12/2010</w:t>
+            </w:r>
+          </w:p>
+        </w:tc>
+      </w:tr>
     </w:tbl>
     <w:p>
       <w:pPr>
@@ -242,32 +299,11 @@
       </w:r>
     </w:p>
     <w:p>
-      <w:r>
-        <w:t>Command which will be one of the following types:</w:t>
-      </w:r>
-    </w:p>
-    <w:p>
-      <w:r>
-        <w:tab/>
-        <w:t>Make_Visual_Data_Command</w:t>
-      </w:r>
-    </w:p>
-    <w:p>
-      <w:r>
-        <w:tab/>
-        <w:t>Make_Graph_Command</w:t>
-      </w:r>
-    </w:p>
-    <w:p>
-      <w:r>
-        <w:tab/>
-        <w:t>Make_Rule_Command</w:t>
-      </w:r>
-    </w:p>
-    <w:p>
-      <w:r>
-        <w:tab/>
-        <w:t>Get_Command_Info_Command</w:t>
+      <w:pPr>
+        <w:ind w:firstLine="720"/>
+      </w:pPr>
+      <w:r>
+        <w:t>Admin_Command</w:t>
       </w:r>
     </w:p>
     <w:p>
@@ -276,11 +312,6 @@
       </w:pPr>
       <w:r>
         <w:t>Output Data Flow:</w:t>
-      </w:r>
-    </w:p>
-    <w:p>
-      <w:r>
-        <w:t>According to the types of input commands the following output will be generated:</w:t>
       </w:r>
     </w:p>
     <w:p>
@@ -291,18 +322,33 @@
     </w:p>
     <w:p>
       <w:r>
+        <w:t>OR</w:t>
+      </w:r>
+    </w:p>
+    <w:p>
+      <w:r>
         <w:tab/>
         <w:t>MG_Config</w:t>
       </w:r>
     </w:p>
     <w:p>
       <w:r>
+        <w:t>OR</w:t>
+      </w:r>
+    </w:p>
+    <w:p>
+      <w:r>
         <w:tab/>
         <w:t>Rule</w:t>
       </w:r>
     </w:p>
     <w:p>
       <w:r>
+        <w:t>OR</w:t>
+      </w:r>
+    </w:p>
+    <w:p>
+      <w:r>
         <w:tab/>
         <w:t>Command_Info</w:t>
       </w:r>
@@ -317,7 +363,6 @@
         <w:pStyle w:val="Heading1"/>
       </w:pPr>
       <w:r>
-        <w:lastRenderedPageBreak/>
         <w:t>Type of Process:</w:t>
       </w:r>
     </w:p>
@@ -549,27 +594,8 @@
         <w:pStyle w:val="Heading1"/>
       </w:pPr>
       <w:r>
+        <w:lastRenderedPageBreak/>
         <w:t>Subprogram/Function Name:</w:t>
-      </w:r>
-    </w:p>
-    <w:p>
-      <w:r>
-        <w:t>4.1 Classify</w:t>
-      </w:r>
-    </w:p>
-    <w:p>
-      <w:r>
-        <w:t xml:space="preserve">4.2  Make MVD Config </w:t>
-      </w:r>
-    </w:p>
-    <w:p>
-      <w:r>
-        <w:t>4.3  Make Rules</w:t>
-      </w:r>
-    </w:p>
-    <w:p>
-      <w:r>
-        <w:t>4.4  Make MG Config</w:t>
       </w:r>
     </w:p>
     <w:p>

</xml_diff>